<commit_message>
Fixed a broken link and an outdate link in homework 2, plus clarified one of the questions based on OH feedback. Also updated the syllabus docx and html using the Rmd.
</commit_message>
<xml_diff>
--- a/syllabus.docx
+++ b/syllabus.docx
@@ -86,6 +86,36 @@
         <w:pStyle w:val="BodyText"/>
       </w:pPr>
       <w:r>
+        <w:t xml:space="preserve">TAs: Athena Chen (</w:t>
+      </w:r>
+      <w:hyperlink r:id="rId23">
+        <w:r>
+          <w:rPr>
+            <w:rStyle w:val="Hyperlink"/>
+          </w:rPr>
+          <w:t xml:space="preserve">achen70@jhu.edu</w:t>
+        </w:r>
+      </w:hyperlink>
+      <w:r>
+        <w:t xml:space="preserve">) and Brianna Barry (</w:t>
+      </w:r>
+      <w:hyperlink r:id="rId24">
+        <w:r>
+          <w:rPr>
+            <w:rStyle w:val="Hyperlink"/>
+          </w:rPr>
+          <w:t xml:space="preserve">brianna.barry@libd.org</w:t>
+        </w:r>
+      </w:hyperlink>
+      <w:r>
+        <w:t xml:space="preserve">)</w:t>
+      </w:r>
+    </w:p>
+    <w:p>
+      <w:pPr>
+        <w:pStyle w:val="BodyText"/>
+      </w:pPr>
+      <w:r>
         <w:t xml:space="preserve">Course website:</w:t>
       </w:r>
       <w:r>
@@ -248,21 +278,21 @@
       <w:pPr>
         <w:pStyle w:val="Heading1"/>
       </w:pPr>
-      <w:bookmarkStart w:id="23" w:name="tentative-schedule"/>
+      <w:bookmarkStart w:id="25" w:name="tentative-schedule"/>
       <w:r>
         <w:t xml:space="preserve">Tentative Schedule:</w:t>
       </w:r>
-      <w:bookmarkEnd w:id="23"/>
+      <w:bookmarkEnd w:id="25"/>
     </w:p>
     <w:p>
       <w:pPr>
         <w:pStyle w:val="Heading2"/>
       </w:pPr>
-      <w:bookmarkStart w:id="24" w:name="day-1"/>
+      <w:bookmarkStart w:id="26" w:name="day-1"/>
       <w:r>
         <w:t xml:space="preserve">Day 1</w:t>
       </w:r>
-      <w:bookmarkEnd w:id="24"/>
+      <w:bookmarkEnd w:id="26"/>
     </w:p>
     <w:p>
       <w:pPr>
@@ -316,11 +346,11 @@
       <w:pPr>
         <w:pStyle w:val="Heading2"/>
       </w:pPr>
-      <w:bookmarkStart w:id="25" w:name="day-2"/>
+      <w:bookmarkStart w:id="27" w:name="day-2"/>
       <w:r>
         <w:t xml:space="preserve">Day 2</w:t>
       </w:r>
-      <w:bookmarkEnd w:id="25"/>
+      <w:bookmarkEnd w:id="27"/>
     </w:p>
     <w:p>
       <w:pPr>
@@ -350,11 +380,11 @@
       <w:pPr>
         <w:pStyle w:val="Heading2"/>
       </w:pPr>
-      <w:bookmarkStart w:id="26" w:name="day-3"/>
+      <w:bookmarkStart w:id="28" w:name="day-3"/>
       <w:r>
         <w:t xml:space="preserve">Day 3</w:t>
       </w:r>
-      <w:bookmarkEnd w:id="26"/>
+      <w:bookmarkEnd w:id="28"/>
     </w:p>
     <w:p>
       <w:pPr>
@@ -384,11 +414,11 @@
       <w:pPr>
         <w:pStyle w:val="Heading2"/>
       </w:pPr>
-      <w:bookmarkStart w:id="27" w:name="day-4"/>
+      <w:bookmarkStart w:id="29" w:name="day-4"/>
       <w:r>
         <w:t xml:space="preserve">Day 4</w:t>
       </w:r>
-      <w:bookmarkEnd w:id="27"/>
+      <w:bookmarkEnd w:id="29"/>
     </w:p>
     <w:p>
       <w:pPr>
@@ -418,11 +448,11 @@
       <w:pPr>
         <w:pStyle w:val="Heading2"/>
       </w:pPr>
-      <w:bookmarkStart w:id="28" w:name="day-5"/>
+      <w:bookmarkStart w:id="30" w:name="day-5"/>
       <w:r>
         <w:t xml:space="preserve">Day 5</w:t>
       </w:r>
-      <w:bookmarkEnd w:id="28"/>
+      <w:bookmarkEnd w:id="30"/>
     </w:p>
     <w:p>
       <w:pPr>
@@ -464,11 +494,11 @@
       <w:pPr>
         <w:pStyle w:val="Heading3"/>
       </w:pPr>
-      <w:bookmarkStart w:id="29" w:name="grading"/>
+      <w:bookmarkStart w:id="31" w:name="grading"/>
       <w:r>
         <w:t xml:space="preserve">Grading</w:t>
       </w:r>
-      <w:bookmarkEnd w:id="29"/>
+      <w:bookmarkEnd w:id="31"/>
     </w:p>
     <w:p>
       <w:pPr>

</xml_diff>

<commit_message>
updating website and syllabus some more
</commit_message>
<xml_diff>
--- a/syllabus.docx
+++ b/syllabus.docx
@@ -39,9 +39,35 @@
           <w:rPr>
             <w:rStyle w:val="Hyperlink"/>
           </w:rPr>
-          <w:t xml:space="preserve">http://johnmuschelli.com/intro_to_r/</w:t>
+          <w:t xml:space="preserve">http://jhudatascience.org/intro_to_r/</w:t>
         </w:r>
       </w:hyperlink>
+      <w:r>
+        <w:br/>
+      </w:r>
+      <w:r>
+        <w:t xml:space="preserve">CoursePlus (</w:t>
+      </w:r>
+      <w:r>
+        <w:rPr>
+          <w:b/>
+        </w:rPr>
+        <w:t xml:space="preserve">with Zoom information!</w:t>
+      </w:r>
+      <w:r>
+        <w:t xml:space="preserve">):</w:t>
+      </w:r>
+      <w:r>
+        <w:t xml:space="preserve"> </w:t>
+      </w:r>
+      <w:hyperlink r:id="rId21">
+        <w:r>
+          <w:rPr>
+            <w:rStyle w:val="Hyperlink"/>
+          </w:rPr>
+          <w:t xml:space="preserve">https://courseplus.jhu.edu/core/index.cfm/go/syl:syl.public.view/coid/14746/</w:t>
+        </w:r>
+      </w:hyperlink>
     </w:p>
     <w:p>
       <w:pPr>
@@ -58,7 +84,7 @@
       <w:r>
         <w:t xml:space="preserve">Instructors: Carrie Wright (</w:t>
       </w:r>
-      <w:hyperlink r:id="rId21">
+      <w:hyperlink r:id="rId22">
         <w:r>
           <w:rPr>
             <w:rStyle w:val="Hyperlink"/>
@@ -69,7 +95,7 @@
       <w:r>
         <w:t xml:space="preserve">), Ava Hoffman (</w:t>
       </w:r>
-      <w:hyperlink r:id="rId22">
+      <w:hyperlink r:id="rId23">
         <w:r>
           <w:rPr>
             <w:rStyle w:val="Hyperlink"/>
@@ -80,7 +106,7 @@
       <w:r>
         <w:t xml:space="preserve">), and Marta Karas (</w:t>
       </w:r>
-      <w:hyperlink r:id="rId23">
+      <w:hyperlink r:id="rId24">
         <w:r>
           <w:rPr>
             <w:rStyle w:val="Hyperlink"/>
@@ -97,25 +123,30 @@
         <w:pStyle w:val="BodyText"/>
       </w:pPr>
       <w:r>
-        <w:t xml:space="preserve">TAs:</w:t>
-      </w:r>
-      <w:r>
-        <w:t xml:space="preserve"> </w:t>
-      </w:r>
-      <w:r>
-        <w:t xml:space="preserve">Course website:</w:t>
-      </w:r>
-      <w:r>
-        <w:t xml:space="preserve"> </w:t>
-      </w:r>
-      <w:hyperlink r:id="rId24">
+        <w:t xml:space="preserve">TAs: Grant Schumock (</w:t>
+      </w:r>
+      <w:hyperlink r:id="rId25">
         <w:r>
           <w:rPr>
             <w:rStyle w:val="Hyperlink"/>
           </w:rPr>
-          <w:t xml:space="preserve">http://jhudsl/intro_to_r/</w:t>
+          <w:t xml:space="preserve">gschumo1@jhmi.edu</w:t>
         </w:r>
       </w:hyperlink>
+      <w:r>
+        <w:t xml:space="preserve">), Michael Breshock (</w:t>
+      </w:r>
+      <w:hyperlink r:id="rId26">
+        <w:r>
+          <w:rPr>
+            <w:rStyle w:val="Hyperlink"/>
+          </w:rPr>
+          <w:t xml:space="preserve">mbresho1@jhu.edu</w:t>
+        </w:r>
+      </w:hyperlink>
+      <w:r>
+        <w:t xml:space="preserve">)</w:t>
+      </w:r>
     </w:p>
     <w:p>
       <w:pPr>
@@ -265,21 +296,21 @@
       <w:pPr>
         <w:pStyle w:val="Heading1"/>
       </w:pPr>
-      <w:bookmarkStart w:id="25" w:name="tentative-schedule"/>
+      <w:bookmarkStart w:id="27" w:name="tentative-schedule"/>
       <w:r>
         <w:t xml:space="preserve">Tentative Schedule:</w:t>
       </w:r>
-      <w:bookmarkEnd w:id="25"/>
+      <w:bookmarkEnd w:id="27"/>
     </w:p>
     <w:p>
       <w:pPr>
         <w:pStyle w:val="Heading2"/>
       </w:pPr>
-      <w:bookmarkStart w:id="26" w:name="day-1"/>
+      <w:bookmarkStart w:id="28" w:name="day-1"/>
       <w:r>
         <w:t xml:space="preserve">Day 1</w:t>
       </w:r>
-      <w:bookmarkEnd w:id="26"/>
+      <w:bookmarkEnd w:id="28"/>
     </w:p>
     <w:p>
       <w:pPr>
@@ -333,11 +364,11 @@
       <w:pPr>
         <w:pStyle w:val="Heading2"/>
       </w:pPr>
-      <w:bookmarkStart w:id="27" w:name="day-2"/>
+      <w:bookmarkStart w:id="29" w:name="day-2"/>
       <w:r>
         <w:t xml:space="preserve">Day 2</w:t>
       </w:r>
-      <w:bookmarkEnd w:id="27"/>
+      <w:bookmarkEnd w:id="29"/>
     </w:p>
     <w:p>
       <w:pPr>
@@ -367,11 +398,11 @@
       <w:pPr>
         <w:pStyle w:val="Heading2"/>
       </w:pPr>
-      <w:bookmarkStart w:id="28" w:name="day-3"/>
+      <w:bookmarkStart w:id="30" w:name="day-3"/>
       <w:r>
         <w:t xml:space="preserve">Day 3</w:t>
       </w:r>
-      <w:bookmarkEnd w:id="28"/>
+      <w:bookmarkEnd w:id="30"/>
     </w:p>
     <w:p>
       <w:pPr>
@@ -401,11 +432,11 @@
       <w:pPr>
         <w:pStyle w:val="Heading2"/>
       </w:pPr>
-      <w:bookmarkStart w:id="29" w:name="day-4"/>
+      <w:bookmarkStart w:id="31" w:name="day-4"/>
       <w:r>
         <w:t xml:space="preserve">Day 4</w:t>
       </w:r>
-      <w:bookmarkEnd w:id="29"/>
+      <w:bookmarkEnd w:id="31"/>
     </w:p>
     <w:p>
       <w:pPr>
@@ -435,11 +466,11 @@
       <w:pPr>
         <w:pStyle w:val="Heading2"/>
       </w:pPr>
-      <w:bookmarkStart w:id="30" w:name="day-5"/>
+      <w:bookmarkStart w:id="32" w:name="day-5"/>
       <w:r>
         <w:t xml:space="preserve">Day 5</w:t>
       </w:r>
-      <w:bookmarkEnd w:id="30"/>
+      <w:bookmarkEnd w:id="32"/>
     </w:p>
     <w:p>
       <w:pPr>
@@ -481,11 +512,11 @@
       <w:pPr>
         <w:pStyle w:val="Heading3"/>
       </w:pPr>
-      <w:bookmarkStart w:id="31" w:name="grading"/>
+      <w:bookmarkStart w:id="33" w:name="grading"/>
       <w:r>
         <w:t xml:space="preserve">Grading</w:t>
       </w:r>
-      <w:bookmarkEnd w:id="31"/>
+      <w:bookmarkEnd w:id="33"/>
     </w:p>
     <w:p>
       <w:pPr>

</xml_diff>

<commit_message>
changing info about zoom
</commit_message>
<xml_diff>
--- a/syllabus.docx
+++ b/syllabus.docx
@@ -46,16 +46,7 @@
         <w:br/>
       </w:r>
       <w:r>
-        <w:t xml:space="preserve">CoursePlus (</w:t>
-      </w:r>
-      <w:r>
-        <w:rPr>
-          <w:b/>
-        </w:rPr>
-        <w:t xml:space="preserve">with Zoom information!</w:t>
-      </w:r>
-      <w:r>
-        <w:t xml:space="preserve">):</w:t>
+        <w:t xml:space="preserve">CoursePlus:</w:t>
       </w:r>
       <w:r>
         <w:t xml:space="preserve"> </w:t>
@@ -68,6 +59,17 @@
           <w:t xml:space="preserve">https://courseplus.jhu.edu/core/index.cfm/go/syl:syl.public.view/coid/14746/</w:t>
         </w:r>
       </w:hyperlink>
+    </w:p>
+    <w:p>
+      <w:pPr>
+        <w:pStyle w:val="BodyText"/>
+      </w:pPr>
+      <w:r>
+        <w:rPr>
+          <w:b/>
+        </w:rPr>
+        <w:t xml:space="preserve">Zoom link will be emailed to students.</w:t>
+      </w:r>
     </w:p>
     <w:p>
       <w:pPr>

</xml_diff>

<commit_message>
moving images and adding discussion about questions
</commit_message>
<xml_diff>
--- a/syllabus.docx
+++ b/syllabus.docx
@@ -148,6 +148,17 @@
       </w:hyperlink>
       <w:r>
         <w:t xml:space="preserve">)</w:t>
+      </w:r>
+    </w:p>
+    <w:p>
+      <w:pPr>
+        <w:pStyle w:val="BodyText"/>
+      </w:pPr>
+      <w:r>
+        <w:rPr>
+          <w:b/>
+        </w:rPr>
+        <w:t xml:space="preserve">Communication will mainly occur through Slack and we will email you about how to connect to slack.</w:t>
       </w:r>
     </w:p>
     <w:p>

</xml_diff>

<commit_message>
strating to rearrange content for longer class
</commit_message>
<xml_diff>
--- a/syllabus.docx
+++ b/syllabus.docx
@@ -15,13 +15,13 @@
         <w:pStyle w:val="FirstParagraph"/>
       </w:pPr>
       <w:r>
-        <w:t xml:space="preserve">Epi/Biostats Summer and Winter Institutes - Introduction to R for Public Health Researchers</w:t>
+        <w:t xml:space="preserve">Epi/Biostats Winter Institute - Introduction to R for Public Health Researchers</w:t>
       </w:r>
       <w:r>
         <w:t xml:space="preserve"> </w:t>
       </w:r>
       <w:r>
-        <w:t xml:space="preserve">140.886.13</w:t>
+        <w:t xml:space="preserve">140.604.73</w:t>
       </w:r>
     </w:p>
     <w:p>
@@ -56,7 +56,7 @@
           <w:rPr>
             <w:rStyle w:val="Hyperlink"/>
           </w:rPr>
-          <w:t xml:space="preserve">https://courseplus.jhu.edu/core/index.cfm/go/syl:syl.public.view/coid/14746/</w:t>
+          <w:t xml:space="preserve">https://courseplus.jhu.edu/core/index.cfm/go/syl:syl.public.view/coid/16733/</w:t>
         </w:r>
       </w:hyperlink>
     </w:p>
@@ -66,6 +66,7 @@
       </w:pPr>
       <w:r>
         <w:rPr>
+          <w:bCs/>
           <w:b/>
         </w:rPr>
         <w:t xml:space="preserve">Zoom link will be emailed to students.</w:t>
@@ -106,14 +107,14 @@
         </w:r>
       </w:hyperlink>
       <w:r>
-        <w:t xml:space="preserve">), and Marta Karas (</w:t>
+        <w:t xml:space="preserve">), and Candace Savonen(</w:t>
       </w:r>
       <w:hyperlink r:id="rId24">
         <w:r>
           <w:rPr>
             <w:rStyle w:val="Hyperlink"/>
           </w:rPr>
-          <w:t xml:space="preserve">mkaras2@jhmi.edu</w:t>
+          <w:t xml:space="preserve">csavone1@jhu.edu</w:t>
         </w:r>
       </w:hyperlink>
       <w:r>
@@ -136,14 +137,14 @@
         </w:r>
       </w:hyperlink>
       <w:r>
-        <w:t xml:space="preserve">), Michael Breshock (</w:t>
+        <w:t xml:space="preserve">) and Qier Meng(</w:t>
       </w:r>
       <w:hyperlink r:id="rId26">
         <w:r>
           <w:rPr>
             <w:rStyle w:val="Hyperlink"/>
           </w:rPr>
-          <w:t xml:space="preserve">mbresho1@jhu.edu</w:t>
+          <w:t xml:space="preserve">qmeng11@jhmi.edu</w:t>
         </w:r>
       </w:hyperlink>
       <w:r>
@@ -156,6 +157,7 @@
       </w:pPr>
       <w:r>
         <w:rPr>
+          <w:bCs/>
           <w:b/>
         </w:rPr>
         <w:t xml:space="preserve">Communication will mainly occur through Slack and we will email you about how to connect to slack.</w:t>
@@ -192,7 +194,458 @@
         <w:pStyle w:val="BodyText"/>
       </w:pPr>
       <w:r>
-        <w:t xml:space="preserve">Course Format: Each class will consist of 2 or 3 hour-long modules: each module features an</w:t>
+        <w:t xml:space="preserve">Course Format: Each class will consist of 2 or 3 hour-long modules: each module features a lecture and an R programming lab, where student apply the skills taught in the modules to real data.</w:t>
+      </w:r>
+    </w:p>
+    <w:p>
+      <w:pPr>
+        <w:pStyle w:val="BodyText"/>
+      </w:pPr>
+      <w:r>
+        <w:t xml:space="preserve">By the end of the course, students should be comfortable:</w:t>
+      </w:r>
+    </w:p>
+    <w:p>
+      <w:pPr>
+        <w:numPr>
+          <w:ilvl w:val="0"/>
+          <w:numId w:val="1001"/>
+        </w:numPr>
+        <w:pStyle w:val="Compact"/>
+      </w:pPr>
+      <w:r>
+        <w:t xml:space="preserve">Reading data into R</w:t>
+      </w:r>
+    </w:p>
+    <w:p>
+      <w:pPr>
+        <w:numPr>
+          <w:ilvl w:val="0"/>
+          <w:numId w:val="1001"/>
+        </w:numPr>
+        <w:pStyle w:val="Compact"/>
+      </w:pPr>
+      <w:r>
+        <w:t xml:space="preserve">Recoding and manipulating data</w:t>
+      </w:r>
+    </w:p>
+    <w:p>
+      <w:pPr>
+        <w:numPr>
+          <w:ilvl w:val="0"/>
+          <w:numId w:val="1001"/>
+        </w:numPr>
+        <w:pStyle w:val="Compact"/>
+      </w:pPr>
+      <w:r>
+        <w:t xml:space="preserve">Using R add-on packages</w:t>
+      </w:r>
+    </w:p>
+    <w:p>
+      <w:pPr>
+        <w:numPr>
+          <w:ilvl w:val="0"/>
+          <w:numId w:val="1001"/>
+        </w:numPr>
+        <w:pStyle w:val="Compact"/>
+      </w:pPr>
+      <w:r>
+        <w:t xml:space="preserve">Making exploratory plots</w:t>
+      </w:r>
+    </w:p>
+    <w:p>
+      <w:pPr>
+        <w:numPr>
+          <w:ilvl w:val="0"/>
+          <w:numId w:val="1001"/>
+        </w:numPr>
+        <w:pStyle w:val="Compact"/>
+      </w:pPr>
+      <w:r>
+        <w:t xml:space="preserve">Performing basic statistical tests</w:t>
+      </w:r>
+    </w:p>
+    <w:p>
+      <w:pPr>
+        <w:numPr>
+          <w:ilvl w:val="0"/>
+          <w:numId w:val="1001"/>
+        </w:numPr>
+        <w:pStyle w:val="Compact"/>
+      </w:pPr>
+      <w:r>
+        <w:t xml:space="preserve">Understanding basic programming syntax</w:t>
+      </w:r>
+    </w:p>
+    <w:p>
+      <w:pPr>
+        <w:numPr>
+          <w:ilvl w:val="0"/>
+          <w:numId w:val="1001"/>
+        </w:numPr>
+        <w:pStyle w:val="Compact"/>
+      </w:pPr>
+      <w:r>
+        <w:t xml:space="preserve">Creating reproducible R documents</w:t>
+      </w:r>
+    </w:p>
+    <w:bookmarkStart w:id="37" w:name="tentative-schedule"/>
+    <w:p>
+      <w:pPr>
+        <w:pStyle w:val="Heading1"/>
+      </w:pPr>
+      <w:r>
+        <w:t xml:space="preserve">Tentative Schedule:</w:t>
+      </w:r>
+    </w:p>
+    <w:bookmarkStart w:id="27" w:name="day-1"/>
+    <w:p>
+      <w:pPr>
+        <w:pStyle w:val="Heading2"/>
+      </w:pPr>
+      <w:r>
+        <w:t xml:space="preserve">Day 1</w:t>
+      </w:r>
+    </w:p>
+    <w:p>
+      <w:pPr>
+        <w:numPr>
+          <w:ilvl w:val="0"/>
+          <w:numId w:val="1002"/>
+        </w:numPr>
+        <w:pStyle w:val="Compact"/>
+      </w:pPr>
+      <w:r>
+        <w:t xml:space="preserve">Introduction</w:t>
+      </w:r>
+    </w:p>
+    <w:p>
+      <w:pPr>
+        <w:numPr>
+          <w:ilvl w:val="0"/>
+          <w:numId w:val="1002"/>
+        </w:numPr>
+        <w:pStyle w:val="Compact"/>
+      </w:pPr>
+      <w:r>
+        <w:t xml:space="preserve">RStudio</w:t>
+      </w:r>
+    </w:p>
+    <w:p>
+      <w:pPr>
+        <w:numPr>
+          <w:ilvl w:val="0"/>
+          <w:numId w:val="1002"/>
+        </w:numPr>
+        <w:pStyle w:val="Compact"/>
+      </w:pPr>
+      <w:r>
+        <w:t xml:space="preserve">Reproducible Research</w:t>
+      </w:r>
+    </w:p>
+    <w:bookmarkEnd w:id="27"/>
+    <w:bookmarkStart w:id="28" w:name="day-2"/>
+    <w:p>
+      <w:pPr>
+        <w:pStyle w:val="Heading2"/>
+      </w:pPr>
+      <w:r>
+        <w:t xml:space="preserve">Day 2</w:t>
+      </w:r>
+    </w:p>
+    <w:p>
+      <w:pPr>
+        <w:numPr>
+          <w:ilvl w:val="0"/>
+          <w:numId w:val="1003"/>
+        </w:numPr>
+        <w:pStyle w:val="Compact"/>
+      </w:pPr>
+      <w:r>
+        <w:t xml:space="preserve">Basic R: Variables/Objects in R</w:t>
+      </w:r>
+    </w:p>
+    <w:p>
+      <w:pPr>
+        <w:numPr>
+          <w:ilvl w:val="0"/>
+          <w:numId w:val="1003"/>
+        </w:numPr>
+        <w:pStyle w:val="Compact"/>
+      </w:pPr>
+      <w:r>
+        <w:t xml:space="preserve">Data Input/Output</w:t>
+      </w:r>
+    </w:p>
+    <w:bookmarkEnd w:id="28"/>
+    <w:bookmarkStart w:id="29" w:name="day-3"/>
+    <w:p>
+      <w:pPr>
+        <w:pStyle w:val="Heading2"/>
+      </w:pPr>
+      <w:r>
+        <w:t xml:space="preserve">Day 3</w:t>
+      </w:r>
+    </w:p>
+    <w:p>
+      <w:pPr>
+        <w:numPr>
+          <w:ilvl w:val="0"/>
+          <w:numId w:val="1004"/>
+        </w:numPr>
+        <w:pStyle w:val="Compact"/>
+      </w:pPr>
+      <w:r>
+        <w:t xml:space="preserve">Subsetting Data</w:t>
+      </w:r>
+    </w:p>
+    <w:p>
+      <w:pPr>
+        <w:numPr>
+          <w:ilvl w:val="0"/>
+          <w:numId w:val="1004"/>
+        </w:numPr>
+        <w:pStyle w:val="Compact"/>
+      </w:pPr>
+      <w:r>
+        <w:t xml:space="preserve">Homework 2</w:t>
+      </w:r>
+    </w:p>
+    <w:bookmarkEnd w:id="29"/>
+    <w:bookmarkStart w:id="30" w:name="day-4"/>
+    <w:p>
+      <w:pPr>
+        <w:pStyle w:val="Heading2"/>
+      </w:pPr>
+      <w:r>
+        <w:t xml:space="preserve">Day 4</w:t>
+      </w:r>
+    </w:p>
+    <w:p>
+      <w:pPr>
+        <w:numPr>
+          <w:ilvl w:val="0"/>
+          <w:numId w:val="1005"/>
+        </w:numPr>
+        <w:pStyle w:val="Compact"/>
+      </w:pPr>
+      <w:r>
+        <w:t xml:space="preserve">Summarization</w:t>
+      </w:r>
+    </w:p>
+    <w:p>
+      <w:pPr>
+        <w:numPr>
+          <w:ilvl w:val="0"/>
+          <w:numId w:val="1005"/>
+        </w:numPr>
+        <w:pStyle w:val="Compact"/>
+      </w:pPr>
+      <w:r>
+        <w:t xml:space="preserve">Data Classes</w:t>
+      </w:r>
+    </w:p>
+    <w:bookmarkEnd w:id="30"/>
+    <w:bookmarkStart w:id="31" w:name="day-5"/>
+    <w:p>
+      <w:pPr>
+        <w:pStyle w:val="Heading2"/>
+      </w:pPr>
+      <w:r>
+        <w:t xml:space="preserve">Day 5</w:t>
+      </w:r>
+    </w:p>
+    <w:p>
+      <w:pPr>
+        <w:numPr>
+          <w:ilvl w:val="0"/>
+          <w:numId w:val="1006"/>
+        </w:numPr>
+        <w:pStyle w:val="Compact"/>
+      </w:pPr>
+      <w:r>
+        <w:t xml:space="preserve">Data Cleaning</w:t>
+      </w:r>
+    </w:p>
+    <w:p>
+      <w:pPr>
+        <w:numPr>
+          <w:ilvl w:val="0"/>
+          <w:numId w:val="1006"/>
+        </w:numPr>
+        <w:pStyle w:val="Compact"/>
+      </w:pPr>
+      <w:r>
+        <w:t xml:space="preserve">Homework 3</w:t>
+      </w:r>
+    </w:p>
+    <w:bookmarkEnd w:id="31"/>
+    <w:bookmarkStart w:id="32" w:name="day-6"/>
+    <w:p>
+      <w:pPr>
+        <w:pStyle w:val="Heading2"/>
+      </w:pPr>
+      <w:r>
+        <w:t xml:space="preserve">Day 6</w:t>
+      </w:r>
+    </w:p>
+    <w:p>
+      <w:pPr>
+        <w:numPr>
+          <w:ilvl w:val="0"/>
+          <w:numId w:val="1007"/>
+        </w:numPr>
+        <w:pStyle w:val="Compact"/>
+      </w:pPr>
+      <w:r>
+        <w:t xml:space="preserve">Data Manipulation</w:t>
+      </w:r>
+    </w:p>
+    <w:bookmarkEnd w:id="32"/>
+    <w:bookmarkStart w:id="33" w:name="day-7"/>
+    <w:p>
+      <w:pPr>
+        <w:pStyle w:val="Heading2"/>
+      </w:pPr>
+      <w:r>
+        <w:t xml:space="preserve">Day 7</w:t>
+      </w:r>
+    </w:p>
+    <w:p>
+      <w:pPr>
+        <w:numPr>
+          <w:ilvl w:val="0"/>
+          <w:numId w:val="1008"/>
+        </w:numPr>
+        <w:pStyle w:val="Compact"/>
+      </w:pPr>
+      <w:r>
+        <w:t xml:space="preserve">Data Visualization</w:t>
+      </w:r>
+    </w:p>
+    <w:bookmarkEnd w:id="33"/>
+    <w:bookmarkStart w:id="34" w:name="day-8"/>
+    <w:p>
+      <w:pPr>
+        <w:pStyle w:val="Heading2"/>
+      </w:pPr>
+      <w:r>
+        <w:t xml:space="preserve">Day 8</w:t>
+      </w:r>
+    </w:p>
+    <w:p>
+      <w:pPr>
+        <w:numPr>
+          <w:ilvl w:val="0"/>
+          <w:numId w:val="1009"/>
+        </w:numPr>
+        <w:pStyle w:val="Compact"/>
+      </w:pPr>
+      <w:r>
+        <w:t xml:space="preserve">Statistics</w:t>
+      </w:r>
+    </w:p>
+    <w:p>
+      <w:pPr>
+        <w:numPr>
+          <w:ilvl w:val="0"/>
+          <w:numId w:val="1009"/>
+        </w:numPr>
+        <w:pStyle w:val="Compact"/>
+      </w:pPr>
+      <w:r>
+        <w:t xml:space="preserve">Work on Final Project</w:t>
+      </w:r>
+    </w:p>
+    <w:bookmarkEnd w:id="34"/>
+    <w:bookmarkStart w:id="36" w:name="day-9"/>
+    <w:p>
+      <w:pPr>
+        <w:pStyle w:val="Heading2"/>
+      </w:pPr>
+      <w:r>
+        <w:t xml:space="preserve">Day 9</w:t>
+      </w:r>
+    </w:p>
+    <w:p>
+      <w:pPr>
+        <w:numPr>
+          <w:ilvl w:val="0"/>
+          <w:numId w:val="1010"/>
+        </w:numPr>
+        <w:pStyle w:val="Compact"/>
+      </w:pPr>
+      <w:r>
+        <w:t xml:space="preserve">Functions</w:t>
+      </w:r>
+    </w:p>
+    <w:p>
+      <w:pPr>
+        <w:numPr>
+          <w:ilvl w:val="0"/>
+          <w:numId w:val="1010"/>
+        </w:numPr>
+        <w:pStyle w:val="Compact"/>
+      </w:pPr>
+      <w:r>
+        <w:t xml:space="preserve">Good code practices</w:t>
+      </w:r>
+    </w:p>
+    <w:p>
+      <w:pPr>
+        <w:numPr>
+          <w:ilvl w:val="0"/>
+          <w:numId w:val="1010"/>
+        </w:numPr>
+        <w:pStyle w:val="Compact"/>
+      </w:pPr>
+      <w:r>
+        <w:t xml:space="preserve">Work on Final Project</w:t>
+      </w:r>
+    </w:p>
+    <w:bookmarkStart w:id="35" w:name="grading"/>
+    <w:p>
+      <w:pPr>
+        <w:pStyle w:val="Heading3"/>
+      </w:pPr>
+      <w:r>
+        <w:t xml:space="preserve">Grading</w:t>
+      </w:r>
+    </w:p>
+    <w:p>
+      <w:pPr>
+        <w:numPr>
+          <w:ilvl w:val="0"/>
+          <w:numId w:val="1011"/>
+        </w:numPr>
+        <w:pStyle w:val="Compact"/>
+      </w:pPr>
+      <w:r>
+        <w:t xml:space="preserve">Attendance/Participation: 20%</w:t>
+      </w:r>
+    </w:p>
+    <w:p>
+      <w:pPr>
+        <w:numPr>
+          <w:ilvl w:val="0"/>
+          <w:numId w:val="1011"/>
+        </w:numPr>
+        <w:pStyle w:val="Compact"/>
+      </w:pPr>
+      <w:r>
+        <w:t xml:space="preserve">Nightly Homework: 3 x 15%</w:t>
+      </w:r>
+    </w:p>
+    <w:p>
+      <w:pPr>
+        <w:numPr>
+          <w:ilvl w:val="0"/>
+          <w:numId w:val="1011"/>
+        </w:numPr>
+        <w:pStyle w:val="Compact"/>
+      </w:pPr>
+      <w:r>
+        <w:t xml:space="preserve">Final</w:t>
       </w:r>
       <w:r>
         <w:t xml:space="preserve"> </w:t>
@@ -201,387 +654,18 @@
         <w:t xml:space="preserve">“</w:t>
       </w:r>
       <w:r>
-        <w:t xml:space="preserve">interactive</w:t>
+        <w:t xml:space="preserve">Project</w:t>
       </w:r>
       <w:r>
         <w:t xml:space="preserve">”</w:t>
       </w:r>
       <w:r>
-        <w:t xml:space="preserve"> </w:t>
-      </w:r>
-      <w:r>
-        <w:t xml:space="preserve">lecture (where students can work follow along on their laptops) and an R programming lab, where student apply the skills taught in the modules to real data.</w:t>
-      </w:r>
-    </w:p>
-    <w:p>
-      <w:pPr>
-        <w:pStyle w:val="BodyText"/>
-      </w:pPr>
-      <w:r>
-        <w:t xml:space="preserve">By the end of the course, students should be comfortable:</w:t>
-      </w:r>
-    </w:p>
-    <w:p>
-      <w:pPr>
-        <w:pStyle w:val="Compact"/>
-        <w:numPr>
-          <w:numId w:val="1001"/>
-          <w:ilvl w:val="0"/>
-        </w:numPr>
-      </w:pPr>
-      <w:r>
-        <w:t xml:space="preserve">Reading data into R</w:t>
-      </w:r>
-    </w:p>
-    <w:p>
-      <w:pPr>
-        <w:pStyle w:val="Compact"/>
-        <w:numPr>
-          <w:numId w:val="1001"/>
-          <w:ilvl w:val="0"/>
-        </w:numPr>
-      </w:pPr>
-      <w:r>
-        <w:t xml:space="preserve">Recoding and manipulating data</w:t>
-      </w:r>
-    </w:p>
-    <w:p>
-      <w:pPr>
-        <w:pStyle w:val="Compact"/>
-        <w:numPr>
-          <w:numId w:val="1001"/>
-          <w:ilvl w:val="0"/>
-        </w:numPr>
-      </w:pPr>
-      <w:r>
-        <w:t xml:space="preserve">Using R add-on packages</w:t>
-      </w:r>
-    </w:p>
-    <w:p>
-      <w:pPr>
-        <w:pStyle w:val="Compact"/>
-        <w:numPr>
-          <w:numId w:val="1001"/>
-          <w:ilvl w:val="0"/>
-        </w:numPr>
-      </w:pPr>
-      <w:r>
-        <w:t xml:space="preserve">Making exploratory plots</w:t>
-      </w:r>
-    </w:p>
-    <w:p>
-      <w:pPr>
-        <w:pStyle w:val="Compact"/>
-        <w:numPr>
-          <w:numId w:val="1001"/>
-          <w:ilvl w:val="0"/>
-        </w:numPr>
-      </w:pPr>
-      <w:r>
-        <w:t xml:space="preserve">Performing basic statistical tests</w:t>
-      </w:r>
-    </w:p>
-    <w:p>
-      <w:pPr>
-        <w:pStyle w:val="Compact"/>
-        <w:numPr>
-          <w:numId w:val="1001"/>
-          <w:ilvl w:val="0"/>
-        </w:numPr>
-      </w:pPr>
-      <w:r>
-        <w:t xml:space="preserve">Understanding basic programming syntax</w:t>
-      </w:r>
-    </w:p>
-    <w:p>
-      <w:pPr>
-        <w:pStyle w:val="Compact"/>
-        <w:numPr>
-          <w:numId w:val="1001"/>
-          <w:ilvl w:val="0"/>
-        </w:numPr>
-      </w:pPr>
-      <w:r>
-        <w:t xml:space="preserve">Creating reproducible R documents</w:t>
-      </w:r>
-    </w:p>
-    <w:p>
-      <w:pPr>
-        <w:pStyle w:val="Heading1"/>
-      </w:pPr>
-      <w:bookmarkStart w:id="27" w:name="tentative-schedule"/>
-      <w:r>
-        <w:t xml:space="preserve">Tentative Schedule:</w:t>
-      </w:r>
-      <w:bookmarkEnd w:id="27"/>
-    </w:p>
-    <w:p>
-      <w:pPr>
-        <w:pStyle w:val="Heading2"/>
-      </w:pPr>
-      <w:bookmarkStart w:id="28" w:name="day-1"/>
-      <w:r>
-        <w:t xml:space="preserve">Day 1</w:t>
-      </w:r>
-      <w:bookmarkEnd w:id="28"/>
-    </w:p>
-    <w:p>
-      <w:pPr>
-        <w:pStyle w:val="Compact"/>
-        <w:numPr>
-          <w:numId w:val="1002"/>
-          <w:ilvl w:val="0"/>
-        </w:numPr>
-      </w:pPr>
-      <w:r>
-        <w:t xml:space="preserve">Introduction</w:t>
-      </w:r>
-    </w:p>
-    <w:p>
-      <w:pPr>
-        <w:pStyle w:val="Compact"/>
-        <w:numPr>
-          <w:numId w:val="1002"/>
-          <w:ilvl w:val="0"/>
-        </w:numPr>
-      </w:pPr>
-      <w:r>
-        <w:t xml:space="preserve">R Studio</w:t>
-      </w:r>
-    </w:p>
-    <w:p>
-      <w:pPr>
-        <w:pStyle w:val="Compact"/>
-        <w:numPr>
-          <w:numId w:val="1002"/>
-          <w:ilvl w:val="0"/>
-        </w:numPr>
-      </w:pPr>
-      <w:r>
-        <w:t xml:space="preserve">Basic R: Variables/Objects in R</w:t>
-      </w:r>
-    </w:p>
-    <w:p>
-      <w:pPr>
-        <w:pStyle w:val="Compact"/>
-        <w:numPr>
-          <w:numId w:val="1002"/>
-          <w:ilvl w:val="0"/>
-        </w:numPr>
-      </w:pPr>
-      <w:r>
-        <w:t xml:space="preserve">Data Input/Output</w:t>
-      </w:r>
-    </w:p>
-    <w:p>
-      <w:pPr>
-        <w:pStyle w:val="Heading2"/>
-      </w:pPr>
-      <w:bookmarkStart w:id="29" w:name="day-2"/>
-      <w:r>
-        <w:t xml:space="preserve">Day 2</w:t>
-      </w:r>
-      <w:bookmarkEnd w:id="29"/>
-    </w:p>
-    <w:p>
-      <w:pPr>
-        <w:pStyle w:val="Compact"/>
-        <w:numPr>
-          <w:numId w:val="1003"/>
-          <w:ilvl w:val="0"/>
-        </w:numPr>
-      </w:pPr>
-      <w:r>
-        <w:t xml:space="preserve">Subsetting</w:t>
-      </w:r>
-    </w:p>
-    <w:p>
-      <w:pPr>
-        <w:pStyle w:val="Compact"/>
-        <w:numPr>
-          <w:numId w:val="1003"/>
-          <w:ilvl w:val="0"/>
-        </w:numPr>
-      </w:pPr>
-      <w:r>
-        <w:t xml:space="preserve">Summarization</w:t>
-      </w:r>
-    </w:p>
-    <w:p>
-      <w:pPr>
-        <w:pStyle w:val="Heading2"/>
-      </w:pPr>
-      <w:bookmarkStart w:id="30" w:name="day-3"/>
-      <w:r>
-        <w:t xml:space="preserve">Day 3</w:t>
-      </w:r>
-      <w:bookmarkEnd w:id="30"/>
-    </w:p>
-    <w:p>
-      <w:pPr>
-        <w:pStyle w:val="Compact"/>
-        <w:numPr>
-          <w:numId w:val="1004"/>
-          <w:ilvl w:val="0"/>
-        </w:numPr>
-      </w:pPr>
-      <w:r>
-        <w:t xml:space="preserve">Data Classes</w:t>
-      </w:r>
-    </w:p>
-    <w:p>
-      <w:pPr>
-        <w:pStyle w:val="Compact"/>
-        <w:numPr>
-          <w:numId w:val="1004"/>
-          <w:ilvl w:val="0"/>
-        </w:numPr>
-      </w:pPr>
-      <w:r>
-        <w:t xml:space="preserve">Data Cleaning</w:t>
-      </w:r>
-    </w:p>
-    <w:p>
-      <w:pPr>
-        <w:pStyle w:val="Heading2"/>
-      </w:pPr>
-      <w:bookmarkStart w:id="31" w:name="day-4"/>
-      <w:r>
-        <w:t xml:space="preserve">Day 4</w:t>
-      </w:r>
-      <w:bookmarkEnd w:id="31"/>
-    </w:p>
-    <w:p>
-      <w:pPr>
-        <w:pStyle w:val="Compact"/>
-        <w:numPr>
-          <w:numId w:val="1005"/>
-          <w:ilvl w:val="0"/>
-        </w:numPr>
-      </w:pPr>
-      <w:r>
-        <w:t xml:space="preserve">Manipulation</w:t>
-      </w:r>
-    </w:p>
-    <w:p>
-      <w:pPr>
-        <w:pStyle w:val="Compact"/>
-        <w:numPr>
-          <w:numId w:val="1005"/>
-          <w:ilvl w:val="0"/>
-        </w:numPr>
-      </w:pPr>
-      <w:r>
-        <w:t xml:space="preserve">Visualization</w:t>
-      </w:r>
-    </w:p>
-    <w:p>
-      <w:pPr>
-        <w:pStyle w:val="Heading2"/>
-      </w:pPr>
-      <w:bookmarkStart w:id="32" w:name="day-5"/>
-      <w:r>
-        <w:t xml:space="preserve">Day 5</w:t>
-      </w:r>
-      <w:bookmarkEnd w:id="32"/>
-    </w:p>
-    <w:p>
-      <w:pPr>
-        <w:pStyle w:val="Compact"/>
-        <w:numPr>
-          <w:numId w:val="1006"/>
-          <w:ilvl w:val="0"/>
-        </w:numPr>
-      </w:pPr>
-      <w:r>
-        <w:t xml:space="preserve">Statistics</w:t>
-      </w:r>
-    </w:p>
-    <w:p>
-      <w:pPr>
-        <w:pStyle w:val="Compact"/>
-        <w:numPr>
-          <w:numId w:val="1006"/>
-          <w:ilvl w:val="0"/>
-        </w:numPr>
-      </w:pPr>
-      <w:r>
-        <w:t xml:space="preserve">Reproducible Research</w:t>
-      </w:r>
-    </w:p>
-    <w:p>
-      <w:pPr>
-        <w:pStyle w:val="Compact"/>
-        <w:numPr>
-          <w:numId w:val="1006"/>
-          <w:ilvl w:val="0"/>
-        </w:numPr>
-      </w:pPr>
-      <w:r>
-        <w:t xml:space="preserve">Functions</w:t>
-      </w:r>
-    </w:p>
-    <w:p>
-      <w:pPr>
-        <w:pStyle w:val="Heading3"/>
-      </w:pPr>
-      <w:bookmarkStart w:id="33" w:name="grading"/>
-      <w:r>
-        <w:t xml:space="preserve">Grading</w:t>
-      </w:r>
-      <w:bookmarkEnd w:id="33"/>
-    </w:p>
-    <w:p>
-      <w:pPr>
-        <w:pStyle w:val="Compact"/>
-        <w:numPr>
-          <w:numId w:val="1007"/>
-          <w:ilvl w:val="0"/>
-        </w:numPr>
-      </w:pPr>
-      <w:r>
-        <w:t xml:space="preserve">Attendance/Participation: 20%</w:t>
-      </w:r>
-    </w:p>
-    <w:p>
-      <w:pPr>
-        <w:pStyle w:val="Compact"/>
-        <w:numPr>
-          <w:numId w:val="1007"/>
-          <w:ilvl w:val="0"/>
-        </w:numPr>
-      </w:pPr>
-      <w:r>
-        <w:t xml:space="preserve">Nightly Homework: 3 x 15%</w:t>
-      </w:r>
-    </w:p>
-    <w:p>
-      <w:pPr>
-        <w:pStyle w:val="Compact"/>
-        <w:numPr>
-          <w:numId w:val="1007"/>
-          <w:ilvl w:val="0"/>
-        </w:numPr>
-      </w:pPr>
-      <w:r>
-        <w:t xml:space="preserve">Final</w:t>
-      </w:r>
-      <w:r>
-        <w:t xml:space="preserve"> </w:t>
-      </w:r>
-      <w:r>
-        <w:t xml:space="preserve">“</w:t>
-      </w:r>
-      <w:r>
-        <w:t xml:space="preserve">Project</w:t>
-      </w:r>
-      <w:r>
-        <w:t xml:space="preserve">”</w:t>
-      </w:r>
-      <w:r>
         <w:t xml:space="preserve">: 35%</w:t>
       </w:r>
     </w:p>
+    <w:bookmarkEnd w:id="35"/>
+    <w:bookmarkEnd w:id="36"/>
+    <w:bookmarkEnd w:id="37"/>
     <w:sectPr/>
   </w:body>
 </w:document>
@@ -620,10 +704,7 @@
       <w:lvlText w:val=" "/>
       <w:lvlJc w:val="left"/>
       <w:pPr>
-        <w:tabs>
-          <w:tab w:val="num" w:pos="0"/>
-        </w:tabs>
-        <w:ind w:left="480" w:hanging="480"/>
+        <w:ind w:left="720" w:hanging="480"/>
       </w:pPr>
     </w:lvl>
     <w:lvl w:ilvl="1">
@@ -631,10 +712,7 @@
       <w:lvlText w:val=" "/>
       <w:lvlJc w:val="left"/>
       <w:pPr>
-        <w:tabs>
-          <w:tab w:val="num" w:pos="720"/>
-        </w:tabs>
-        <w:ind w:left="1200" w:hanging="480"/>
+        <w:ind w:left="1440" w:hanging="480"/>
       </w:pPr>
     </w:lvl>
     <w:lvl w:ilvl="2">
@@ -642,10 +720,7 @@
       <w:lvlText w:val=" "/>
       <w:lvlJc w:val="left"/>
       <w:pPr>
-        <w:tabs>
-          <w:tab w:val="num" w:pos="1440"/>
-        </w:tabs>
-        <w:ind w:left="1920" w:hanging="480"/>
+        <w:ind w:left="2160" w:hanging="480"/>
       </w:pPr>
     </w:lvl>
     <w:lvl w:ilvl="3">
@@ -653,10 +728,7 @@
       <w:lvlText w:val=" "/>
       <w:lvlJc w:val="left"/>
       <w:pPr>
-        <w:tabs>
-          <w:tab w:val="num" w:pos="2160"/>
-        </w:tabs>
-        <w:ind w:left="2640" w:hanging="480"/>
+        <w:ind w:left="2880" w:hanging="480"/>
       </w:pPr>
     </w:lvl>
     <w:lvl w:ilvl="4">
@@ -664,10 +736,7 @@
       <w:lvlText w:val=" "/>
       <w:lvlJc w:val="left"/>
       <w:pPr>
-        <w:tabs>
-          <w:tab w:val="num" w:pos="2880"/>
-        </w:tabs>
-        <w:ind w:left="3360" w:hanging="480"/>
+        <w:ind w:left="3600" w:hanging="480"/>
       </w:pPr>
     </w:lvl>
     <w:lvl w:ilvl="5">
@@ -675,10 +744,7 @@
       <w:lvlText w:val=" "/>
       <w:lvlJc w:val="left"/>
       <w:pPr>
-        <w:tabs>
-          <w:tab w:val="num" w:pos="3600"/>
-        </w:tabs>
-        <w:ind w:left="4080" w:hanging="480"/>
+        <w:ind w:left="4320" w:hanging="480"/>
       </w:pPr>
     </w:lvl>
     <w:lvl w:ilvl="6">
@@ -686,10 +752,7 @@
       <w:lvlText w:val=" "/>
       <w:lvlJc w:val="left"/>
       <w:pPr>
-        <w:tabs>
-          <w:tab w:val="num" w:pos="4320"/>
-        </w:tabs>
-        <w:ind w:left="4800" w:hanging="480"/>
+        <w:ind w:left="5040" w:hanging="480"/>
       </w:pPr>
     </w:lvl>
     <w:lvl w:ilvl="7">
@@ -697,10 +760,7 @@
       <w:lvlText w:val=" "/>
       <w:lvlJc w:val="left"/>
       <w:pPr>
-        <w:tabs>
-          <w:tab w:val="num" w:pos="5040"/>
-        </w:tabs>
-        <w:ind w:left="5520" w:hanging="480"/>
+        <w:ind w:left="5760" w:hanging="480"/>
       </w:pPr>
     </w:lvl>
     <w:lvl w:ilvl="8">
@@ -708,10 +768,7 @@
       <w:lvlText w:val=" "/>
       <w:lvlJc w:val="left"/>
       <w:pPr>
-        <w:tabs>
-          <w:tab w:val="num" w:pos="5760"/>
-        </w:tabs>
-        <w:ind w:left="6240" w:hanging="480"/>
+        <w:ind w:left="6480" w:hanging="480"/>
       </w:pPr>
     </w:lvl>
   </w:abstractNum>
@@ -723,10 +780,7 @@
       <w:lvlText w:val="•"/>
       <w:lvlJc w:val="left"/>
       <w:pPr>
-        <w:tabs>
-          <w:tab w:val="num" w:pos="0"/>
-        </w:tabs>
-        <w:ind w:left="480" w:hanging="480"/>
+        <w:ind w:left="720" w:hanging="480"/>
       </w:pPr>
     </w:lvl>
     <w:lvl w:ilvl="1">
@@ -734,10 +788,7 @@
       <w:lvlText w:val="–"/>
       <w:lvlJc w:val="left"/>
       <w:pPr>
-        <w:tabs>
-          <w:tab w:val="num" w:pos="720"/>
-        </w:tabs>
-        <w:ind w:left="1200" w:hanging="480"/>
+        <w:ind w:left="1440" w:hanging="480"/>
       </w:pPr>
     </w:lvl>
     <w:lvl w:ilvl="2">
@@ -745,10 +796,7 @@
       <w:lvlText w:val="•"/>
       <w:lvlJc w:val="left"/>
       <w:pPr>
-        <w:tabs>
-          <w:tab w:val="num" w:pos="1440"/>
-        </w:tabs>
-        <w:ind w:left="1920" w:hanging="480"/>
+        <w:ind w:left="2160" w:hanging="480"/>
       </w:pPr>
     </w:lvl>
     <w:lvl w:ilvl="3">
@@ -756,10 +804,7 @@
       <w:lvlText w:val="–"/>
       <w:lvlJc w:val="left"/>
       <w:pPr>
-        <w:tabs>
-          <w:tab w:val="num" w:pos="2160"/>
-        </w:tabs>
-        <w:ind w:left="2640" w:hanging="480"/>
+        <w:ind w:left="2880" w:hanging="480"/>
       </w:pPr>
     </w:lvl>
     <w:lvl w:ilvl="4">
@@ -767,10 +812,7 @@
       <w:lvlText w:val="•"/>
       <w:lvlJc w:val="left"/>
       <w:pPr>
-        <w:tabs>
-          <w:tab w:val="num" w:pos="2880"/>
-        </w:tabs>
-        <w:ind w:left="3360" w:hanging="480"/>
+        <w:ind w:left="3600" w:hanging="480"/>
       </w:pPr>
     </w:lvl>
     <w:lvl w:ilvl="5">
@@ -778,10 +820,7 @@
       <w:lvlText w:val="–"/>
       <w:lvlJc w:val="left"/>
       <w:pPr>
-        <w:tabs>
-          <w:tab w:val="num" w:pos="3600"/>
-        </w:tabs>
-        <w:ind w:left="4080" w:hanging="480"/>
+        <w:ind w:left="4320" w:hanging="480"/>
       </w:pPr>
     </w:lvl>
     <w:lvl w:ilvl="6">
@@ -789,10 +828,7 @@
       <w:lvlText w:val="•"/>
       <w:lvlJc w:val="left"/>
       <w:pPr>
-        <w:tabs>
-          <w:tab w:val="num" w:pos="4320"/>
-        </w:tabs>
-        <w:ind w:left="4800" w:hanging="480"/>
+        <w:ind w:left="5040" w:hanging="480"/>
       </w:pPr>
     </w:lvl>
     <w:lvl w:ilvl="7">
@@ -800,10 +836,7 @@
       <w:lvlText w:val="–"/>
       <w:lvlJc w:val="left"/>
       <w:pPr>
-        <w:tabs>
-          <w:tab w:val="num" w:pos="5040"/>
-        </w:tabs>
-        <w:ind w:left="5520" w:hanging="480"/>
+        <w:ind w:left="5760" w:hanging="480"/>
       </w:pPr>
     </w:lvl>
     <w:lvl w:ilvl="8">
@@ -811,10 +844,7 @@
       <w:lvlText w:val="•"/>
       <w:lvlJc w:val="left"/>
       <w:pPr>
-        <w:tabs>
-          <w:tab w:val="num" w:pos="5760"/>
-        </w:tabs>
-        <w:ind w:left="6240" w:hanging="480"/>
+        <w:ind w:left="6480" w:hanging="480"/>
       </w:pPr>
     </w:lvl>
   </w:abstractNum>
@@ -827,10 +857,7 @@
       <w:lvlText w:val="%1."/>
       <w:lvlJc w:val="left"/>
       <w:pPr>
-        <w:tabs>
-          <w:tab w:val="num" w:pos="0"/>
-        </w:tabs>
-        <w:ind w:left="480" w:hanging="480"/>
+        <w:ind w:left="720" w:hanging="480"/>
       </w:pPr>
     </w:lvl>
     <w:lvl w:ilvl="1">
@@ -839,10 +866,7 @@
       <w:lvlText w:val="%2."/>
       <w:lvlJc w:val="left"/>
       <w:pPr>
-        <w:tabs>
-          <w:tab w:val="num" w:pos="720"/>
-        </w:tabs>
-        <w:ind w:left="1200" w:hanging="480"/>
+        <w:ind w:left="1440" w:hanging="480"/>
       </w:pPr>
     </w:lvl>
     <w:lvl w:ilvl="2">
@@ -851,10 +875,7 @@
       <w:lvlText w:val="%3."/>
       <w:lvlJc w:val="left"/>
       <w:pPr>
-        <w:tabs>
-          <w:tab w:val="num" w:pos="1440"/>
-        </w:tabs>
-        <w:ind w:left="1920" w:hanging="480"/>
+        <w:ind w:left="2160" w:hanging="480"/>
       </w:pPr>
     </w:lvl>
     <w:lvl w:ilvl="3">
@@ -863,10 +884,7 @@
       <w:lvlText w:val="%4."/>
       <w:lvlJc w:val="left"/>
       <w:pPr>
-        <w:tabs>
-          <w:tab w:val="num" w:pos="2160"/>
-        </w:tabs>
-        <w:ind w:left="2640" w:hanging="480"/>
+        <w:ind w:left="2880" w:hanging="480"/>
       </w:pPr>
     </w:lvl>
     <w:lvl w:ilvl="4">
@@ -875,10 +893,7 @@
       <w:lvlText w:val="%5."/>
       <w:lvlJc w:val="left"/>
       <w:pPr>
-        <w:tabs>
-          <w:tab w:val="num" w:pos="2880"/>
-        </w:tabs>
-        <w:ind w:left="3360" w:hanging="480"/>
+        <w:ind w:left="3600" w:hanging="480"/>
       </w:pPr>
     </w:lvl>
     <w:lvl w:ilvl="5">
@@ -887,10 +902,7 @@
       <w:lvlText w:val="%6."/>
       <w:lvlJc w:val="left"/>
       <w:pPr>
-        <w:tabs>
-          <w:tab w:val="num" w:pos="3600"/>
-        </w:tabs>
-        <w:ind w:left="4080" w:hanging="480"/>
+        <w:ind w:left="4320" w:hanging="480"/>
       </w:pPr>
     </w:lvl>
     <w:lvl w:ilvl="6">
@@ -899,10 +911,7 @@
       <w:lvlText w:val="%7."/>
       <w:lvlJc w:val="left"/>
       <w:pPr>
-        <w:tabs>
-          <w:tab w:val="num" w:pos="4320"/>
-        </w:tabs>
-        <w:ind w:left="4800" w:hanging="480"/>
+        <w:ind w:left="5040" w:hanging="480"/>
       </w:pPr>
     </w:lvl>
     <w:lvl w:ilvl="7">
@@ -911,10 +920,7 @@
       <w:lvlText w:val="%8."/>
       <w:lvlJc w:val="left"/>
       <w:pPr>
-        <w:tabs>
-          <w:tab w:val="num" w:pos="5040"/>
-        </w:tabs>
-        <w:ind w:left="5520" w:hanging="480"/>
+        <w:ind w:left="5760" w:hanging="480"/>
       </w:pPr>
     </w:lvl>
     <w:lvl w:ilvl="8">
@@ -923,10 +929,7 @@
       <w:lvlText w:val="%9."/>
       <w:lvlJc w:val="left"/>
       <w:pPr>
-        <w:tabs>
-          <w:tab w:val="num" w:pos="5760"/>
-        </w:tabs>
-        <w:ind w:left="6240" w:hanging="480"/>
+        <w:ind w:left="6480" w:hanging="480"/>
       </w:pPr>
     </w:lvl>
   </w:abstractNum>
@@ -952,6 +955,18 @@
     <w:abstractNumId w:val="991"/>
   </w:num>
   <w:num w:numId="1007">
+    <w:abstractNumId w:val="991"/>
+  </w:num>
+  <w:num w:numId="1008">
+    <w:abstractNumId w:val="991"/>
+  </w:num>
+  <w:num w:numId="1009">
+    <w:abstractNumId w:val="991"/>
+  </w:num>
+  <w:num w:numId="1010">
+    <w:abstractNumId w:val="991"/>
+  </w:num>
+  <w:num w:numId="1011">
     <w:abstractNumId w:val="99411"/>
     <w:lvlOverride w:ilvl="0">
       <w:startOverride w:val="1"/>
@@ -1124,7 +1139,7 @@
       <w:rFonts w:asciiTheme="majorHAnsi" w:eastAsiaTheme="majorEastAsia" w:hAnsiTheme="majorHAnsi" w:cstheme="majorBidi"/>
       <w:b/>
       <w:bCs/>
-      <w:color w:val="345A8A" w:themeColor="accent1" w:themeShade="B5"/>
+      <w:color w:val="4F81BD" w:themeColor="accent1"/>
       <w:sz w:val="32"/>
       <w:szCs w:val="32"/>
     </w:rPr>
@@ -1147,8 +1162,8 @@
       <w:b/>
       <w:bCs/>
       <w:color w:val="4F81BD" w:themeColor="accent1"/>
-      <w:sz w:val="32"/>
-      <w:szCs w:val="32"/>
+      <w:sz w:val="28"/>
+      <w:szCs w:val="28"/>
     </w:rPr>
   </w:style>
   <w:style w:type="paragraph" w:styleId="Heading3">
@@ -1169,8 +1184,8 @@
       <w:b/>
       <w:bCs/>
       <w:color w:val="4F81BD" w:themeColor="accent1"/>
-      <w:sz w:val="28"/>
-      <w:szCs w:val="28"/>
+      <w:sz w:val="24"/>
+      <w:szCs w:val="24"/>
     </w:rPr>
   </w:style>
   <w:style w:type="paragraph" w:styleId="Heading4">
@@ -1188,7 +1203,7 @@
     </w:pPr>
     <w:rPr>
       <w:rFonts w:asciiTheme="majorHAnsi" w:eastAsiaTheme="majorEastAsia" w:hAnsiTheme="majorHAnsi" w:cstheme="majorBidi"/>
-      <w:b/>
+      <w:i/>
       <w:bCs/>
       <w:color w:val="4F81BD" w:themeColor="accent1"/>
       <w:sz w:val="24"/>
@@ -1210,7 +1225,6 @@
     </w:pPr>
     <w:rPr>
       <w:rFonts w:asciiTheme="majorHAnsi" w:eastAsiaTheme="majorEastAsia" w:hAnsiTheme="majorHAnsi" w:cstheme="majorBidi"/>
-      <w:i/>
       <w:iCs/>
       <w:color w:val="4F81BD" w:themeColor="accent1"/>
       <w:sz w:val="24"/>
@@ -1306,14 +1320,8 @@
     <w:qFormat/>
     <w:pPr>
       <w:spacing w:before="100" w:after="100"/>
-      <w:ind w:firstLine="0"/>
-    </w:pPr>
-    <w:rPr>
-      <w:rFonts w:asciiTheme="majorHAnsi" w:eastAsiaTheme="majorEastAsia" w:hAnsiTheme="majorHAnsi" w:cstheme="majorBidi"/>
-      <w:bCs/>
-      <w:sz w:val="20"/>
-      <w:szCs w:val="20"/>
-    </w:rPr>
+      <w:ind w:firstLine="0" w:left="480" w:right="480"/>
+    </w:pPr>
   </w:style>
   <w:style w:type="paragraph" w:styleId="FootnoteText">
     <w:name w:val="Footnote Text"/>
@@ -1343,6 +1351,21 @@
         <w:right w:w="108" w:type="dxa"/>
       </w:tblCellMar>
     </w:tblPr>
+    <w:tblStylePr w:type="firstRow">
+      <w:tblPr>
+        <w:jc w:val="left"/>
+        <w:tblInd w:w="0" w:type="dxa"/>
+      </w:tblPr>
+      <w:trPr>
+        <w:jc w:val="left"/>
+      </w:trPr>
+      <w:tcPr>
+        <w:vAlign w:val="bottom"/>
+        <w:tcBorders>
+          <w:bottom w:val="single"/>
+        </w:tcBorders>
+      </w:tcPr>
+    </w:tblStylePr>
   </w:style>
   <w:style w:type="paragraph" w:customStyle="1" w:styleId="DefinitionTerm">
     <w:name w:val="Definition Term"/>
@@ -1406,6 +1429,10 @@
       <w:rFonts w:ascii="Consolas" w:hAnsi="Consolas"/>
       <w:sz w:val="22"/>
     </w:rPr>
+  </w:style>
+  <w:style w:type="character" w:customStyle="1" w:styleId="SectionNumber">
+    <w:name w:val="Section Number"/>
+    <w:basedOn w:val="BodyTextChar"/>
   </w:style>
   <w:style w:type="character" w:styleId="FootnoteReference">
     <w:name w:val="Footnote Reference"/>

</xml_diff>

<commit_message>
updating table and other small edits
</commit_message>
<xml_diff>
--- a/syllabus.docx
+++ b/syllabus.docx
@@ -77,7 +77,7 @@
         <w:pStyle w:val="BodyText"/>
       </w:pPr>
       <w:r>
-        <w:t xml:space="preserve">Day/Time: June 14-18: 8:30AM-11:50AM on Zoom</w:t>
+        <w:t xml:space="preserve">Day/Time: Jan 10 - 21: 8:30AM-11:50AM on Zoom</w:t>
       </w:r>
     </w:p>
     <w:p>
@@ -289,7 +289,7 @@
         <w:t xml:space="preserve">Creating reproducible R documents</w:t>
       </w:r>
     </w:p>
-    <w:bookmarkStart w:id="37" w:name="tentative-schedule"/>
+    <w:bookmarkStart w:id="38" w:name="tentative-schedule"/>
     <w:p>
       <w:pPr>
         <w:pStyle w:val="Heading1"/>
@@ -298,12 +298,174 @@
         <w:t xml:space="preserve">Tentative Schedule:</w:t>
       </w:r>
     </w:p>
-    <w:bookmarkStart w:id="27" w:name="day-1"/>
+    <w:bookmarkStart w:id="27" w:name="day-overview"/>
     <w:p>
       <w:pPr>
         <w:pStyle w:val="Heading2"/>
       </w:pPr>
       <w:r>
+        <w:t xml:space="preserve">Day Overview</w:t>
+      </w:r>
+    </w:p>
+    <w:tbl>
+      <w:tblPr>
+        <w:tblStyle w:val="Table"/>
+        <w:tblW w:type="pct" w:w="0.0"/>
+        <w:tblLook w:firstRow="1" w:lastRow="0" w:firstColumn="0" w:lastColumn="0" w:noHBand="0" w:noVBand="0" w:val="0020"/>
+      </w:tblPr>
+      <w:tblGrid/>
+      <w:tr>
+        <w:tc>
+          <w:p>
+            <w:pPr>
+              <w:pStyle w:val="Compact"/>
+              <w:jc w:val="left"/>
+            </w:pPr>
+            <w:r>
+              <w:t xml:space="preserve">Time (EST)</w:t>
+            </w:r>
+          </w:p>
+        </w:tc>
+        <w:tc>
+          <w:p>
+            <w:pPr>
+              <w:pStyle w:val="Compact"/>
+              <w:jc w:val="left"/>
+            </w:pPr>
+            <w:r>
+              <w:t xml:space="preserve">Content</w:t>
+            </w:r>
+          </w:p>
+        </w:tc>
+      </w:tr>
+      <w:tr>
+        <w:tc>
+          <w:p>
+            <w:pPr>
+              <w:pStyle w:val="Compact"/>
+              <w:jc w:val="left"/>
+            </w:pPr>
+            <w:r>
+              <w:t xml:space="preserve">8:30am - 9:30am</w:t>
+            </w:r>
+          </w:p>
+        </w:tc>
+        <w:tc>
+          <w:p>
+            <w:pPr>
+              <w:pStyle w:val="Compact"/>
+              <w:jc w:val="left"/>
+            </w:pPr>
+            <w:r>
+              <w:t xml:space="preserve">Session 1</w:t>
+            </w:r>
+          </w:p>
+        </w:tc>
+      </w:tr>
+      <w:tr>
+        <w:tc>
+          <w:p>
+            <w:pPr>
+              <w:pStyle w:val="Compact"/>
+              <w:jc w:val="left"/>
+            </w:pPr>
+            <w:r>
+              <w:t xml:space="preserve">9:30am - 9:40am</w:t>
+            </w:r>
+          </w:p>
+        </w:tc>
+        <w:tc>
+          <w:p>
+            <w:pPr>
+              <w:pStyle w:val="Compact"/>
+              <w:jc w:val="left"/>
+            </w:pPr>
+            <w:r>
+              <w:t xml:space="preserve">Break</w:t>
+            </w:r>
+          </w:p>
+        </w:tc>
+      </w:tr>
+      <w:tr>
+        <w:tc>
+          <w:p>
+            <w:pPr>
+              <w:pStyle w:val="Compact"/>
+              <w:jc w:val="left"/>
+            </w:pPr>
+            <w:r>
+              <w:t xml:space="preserve">9:40am - 10:40am</w:t>
+            </w:r>
+          </w:p>
+        </w:tc>
+        <w:tc>
+          <w:p>
+            <w:pPr>
+              <w:pStyle w:val="Compact"/>
+              <w:jc w:val="left"/>
+            </w:pPr>
+            <w:r>
+              <w:t xml:space="preserve">Session 2</w:t>
+            </w:r>
+          </w:p>
+        </w:tc>
+      </w:tr>
+      <w:tr>
+        <w:tc>
+          <w:p>
+            <w:pPr>
+              <w:pStyle w:val="Compact"/>
+              <w:jc w:val="left"/>
+            </w:pPr>
+            <w:r>
+              <w:t xml:space="preserve">10:40am - 10:50am</w:t>
+            </w:r>
+          </w:p>
+        </w:tc>
+        <w:tc>
+          <w:p>
+            <w:pPr>
+              <w:pStyle w:val="Compact"/>
+              <w:jc w:val="left"/>
+            </w:pPr>
+            <w:r>
+              <w:t xml:space="preserve">Break</w:t>
+            </w:r>
+          </w:p>
+        </w:tc>
+      </w:tr>
+      <w:tr>
+        <w:tc>
+          <w:p>
+            <w:pPr>
+              <w:pStyle w:val="Compact"/>
+              <w:jc w:val="left"/>
+            </w:pPr>
+            <w:r>
+              <w:t xml:space="preserve">10:50am - 11:50am</w:t>
+            </w:r>
+          </w:p>
+        </w:tc>
+        <w:tc>
+          <w:p>
+            <w:pPr>
+              <w:pStyle w:val="Compact"/>
+              <w:jc w:val="left"/>
+            </w:pPr>
+            <w:r>
+              <w:t xml:space="preserve">Session 3</w:t>
+            </w:r>
+          </w:p>
+        </w:tc>
+      </w:tr>
+    </w:tbl>
+    <w:bookmarkEnd w:id="27"/>
+    <w:bookmarkStart w:id="28" w:name="day-1"/>
+    <w:p>
+      <w:pPr>
+        <w:pStyle w:val="Heading2"/>
+      </w:pPr>
+      <w:r>
         <w:t xml:space="preserve">Day 1</w:t>
       </w:r>
     </w:p>
@@ -343,8 +505,8 @@
         <w:t xml:space="preserve">Reproducible Research</w:t>
       </w:r>
     </w:p>
-    <w:bookmarkEnd w:id="27"/>
-    <w:bookmarkStart w:id="28" w:name="day-2"/>
+    <w:bookmarkEnd w:id="28"/>
+    <w:bookmarkStart w:id="29" w:name="day-2"/>
     <w:p>
       <w:pPr>
         <w:pStyle w:val="Heading2"/>
@@ -377,8 +539,8 @@
         <w:t xml:space="preserve">Data Input/Output</w:t>
       </w:r>
     </w:p>
-    <w:bookmarkEnd w:id="28"/>
-    <w:bookmarkStart w:id="29" w:name="day-3"/>
+    <w:bookmarkEnd w:id="29"/>
+    <w:bookmarkStart w:id="30" w:name="day-3"/>
     <w:p>
       <w:pPr>
         <w:pStyle w:val="Heading2"/>
@@ -411,8 +573,8 @@
         <w:t xml:space="preserve">Homework 2</w:t>
       </w:r>
     </w:p>
-    <w:bookmarkEnd w:id="29"/>
-    <w:bookmarkStart w:id="30" w:name="day-4"/>
+    <w:bookmarkEnd w:id="30"/>
+    <w:bookmarkStart w:id="31" w:name="day-4"/>
     <w:p>
       <w:pPr>
         <w:pStyle w:val="Heading2"/>
@@ -445,8 +607,8 @@
         <w:t xml:space="preserve">Data Classes</w:t>
       </w:r>
     </w:p>
-    <w:bookmarkEnd w:id="30"/>
-    <w:bookmarkStart w:id="31" w:name="day-5"/>
+    <w:bookmarkEnd w:id="31"/>
+    <w:bookmarkStart w:id="32" w:name="day-5"/>
     <w:p>
       <w:pPr>
         <w:pStyle w:val="Heading2"/>
@@ -467,11 +629,33 @@
         <w:t xml:space="preserve">Data Cleaning</w:t>
       </w:r>
     </w:p>
-    <w:p>
-      <w:pPr>
-        <w:numPr>
-          <w:ilvl w:val="0"/>
-          <w:numId w:val="1006"/>
+    <w:bookmarkEnd w:id="32"/>
+    <w:bookmarkStart w:id="33" w:name="day-6"/>
+    <w:p>
+      <w:pPr>
+        <w:pStyle w:val="Heading2"/>
+      </w:pPr>
+      <w:r>
+        <w:t xml:space="preserve">Day 6</w:t>
+      </w:r>
+    </w:p>
+    <w:p>
+      <w:pPr>
+        <w:numPr>
+          <w:ilvl w:val="0"/>
+          <w:numId w:val="1007"/>
+        </w:numPr>
+        <w:pStyle w:val="Compact"/>
+      </w:pPr>
+      <w:r>
+        <w:t xml:space="preserve">Data Manipulation</w:t>
+      </w:r>
+    </w:p>
+    <w:p>
+      <w:pPr>
+        <w:numPr>
+          <w:ilvl w:val="0"/>
+          <w:numId w:val="1007"/>
         </w:numPr>
         <w:pStyle w:val="Compact"/>
       </w:pPr>
@@ -479,77 +663,101 @@
         <w:t xml:space="preserve">Homework 3</w:t>
       </w:r>
     </w:p>
-    <w:bookmarkEnd w:id="31"/>
-    <w:bookmarkStart w:id="32" w:name="day-6"/>
+    <w:bookmarkEnd w:id="33"/>
+    <w:bookmarkStart w:id="34" w:name="day-7"/>
     <w:p>
       <w:pPr>
         <w:pStyle w:val="Heading2"/>
       </w:pPr>
       <w:r>
-        <w:t xml:space="preserve">Day 6</w:t>
-      </w:r>
-    </w:p>
-    <w:p>
-      <w:pPr>
-        <w:numPr>
-          <w:ilvl w:val="0"/>
-          <w:numId w:val="1007"/>
-        </w:numPr>
-        <w:pStyle w:val="Compact"/>
-      </w:pPr>
-      <w:r>
-        <w:t xml:space="preserve">Data Manipulation</w:t>
-      </w:r>
-    </w:p>
-    <w:bookmarkEnd w:id="32"/>
-    <w:bookmarkStart w:id="33" w:name="day-7"/>
+        <w:t xml:space="preserve">Day 7</w:t>
+      </w:r>
+    </w:p>
+    <w:p>
+      <w:pPr>
+        <w:numPr>
+          <w:ilvl w:val="0"/>
+          <w:numId w:val="1008"/>
+        </w:numPr>
+        <w:pStyle w:val="Compact"/>
+      </w:pPr>
+      <w:r>
+        <w:t xml:space="preserve">Data Visualization</w:t>
+      </w:r>
+    </w:p>
+    <w:bookmarkEnd w:id="34"/>
+    <w:bookmarkStart w:id="35" w:name="day-8"/>
     <w:p>
       <w:pPr>
         <w:pStyle w:val="Heading2"/>
       </w:pPr>
       <w:r>
-        <w:t xml:space="preserve">Day 7</w:t>
-      </w:r>
-    </w:p>
-    <w:p>
-      <w:pPr>
-        <w:numPr>
-          <w:ilvl w:val="0"/>
-          <w:numId w:val="1008"/>
-        </w:numPr>
-        <w:pStyle w:val="Compact"/>
-      </w:pPr>
-      <w:r>
-        <w:t xml:space="preserve">Data Visualization</w:t>
-      </w:r>
-    </w:p>
-    <w:bookmarkEnd w:id="33"/>
-    <w:bookmarkStart w:id="34" w:name="day-8"/>
+        <w:t xml:space="preserve">Day 8</w:t>
+      </w:r>
+    </w:p>
+    <w:p>
+      <w:pPr>
+        <w:numPr>
+          <w:ilvl w:val="0"/>
+          <w:numId w:val="1009"/>
+        </w:numPr>
+        <w:pStyle w:val="Compact"/>
+      </w:pPr>
+      <w:r>
+        <w:t xml:space="preserve">Statistics</w:t>
+      </w:r>
+    </w:p>
+    <w:p>
+      <w:pPr>
+        <w:numPr>
+          <w:ilvl w:val="0"/>
+          <w:numId w:val="1009"/>
+        </w:numPr>
+        <w:pStyle w:val="Compact"/>
+      </w:pPr>
+      <w:r>
+        <w:t xml:space="preserve">Work on Final Project</w:t>
+      </w:r>
+    </w:p>
+    <w:bookmarkEnd w:id="35"/>
+    <w:bookmarkStart w:id="37" w:name="day-9"/>
     <w:p>
       <w:pPr>
         <w:pStyle w:val="Heading2"/>
       </w:pPr>
       <w:r>
-        <w:t xml:space="preserve">Day 8</w:t>
-      </w:r>
-    </w:p>
-    <w:p>
-      <w:pPr>
-        <w:numPr>
-          <w:ilvl w:val="0"/>
-          <w:numId w:val="1009"/>
-        </w:numPr>
-        <w:pStyle w:val="Compact"/>
-      </w:pPr>
-      <w:r>
-        <w:t xml:space="preserve">Statistics</w:t>
-      </w:r>
-    </w:p>
-    <w:p>
-      <w:pPr>
-        <w:numPr>
-          <w:ilvl w:val="0"/>
-          <w:numId w:val="1009"/>
+        <w:t xml:space="preserve">Day 9</w:t>
+      </w:r>
+    </w:p>
+    <w:p>
+      <w:pPr>
+        <w:numPr>
+          <w:ilvl w:val="0"/>
+          <w:numId w:val="1010"/>
+        </w:numPr>
+        <w:pStyle w:val="Compact"/>
+      </w:pPr>
+      <w:r>
+        <w:t xml:space="preserve">Functions</w:t>
+      </w:r>
+    </w:p>
+    <w:p>
+      <w:pPr>
+        <w:numPr>
+          <w:ilvl w:val="0"/>
+          <w:numId w:val="1010"/>
+        </w:numPr>
+        <w:pStyle w:val="Compact"/>
+      </w:pPr>
+      <w:r>
+        <w:t xml:space="preserve">Good code practices</w:t>
+      </w:r>
+    </w:p>
+    <w:p>
+      <w:pPr>
+        <w:numPr>
+          <w:ilvl w:val="0"/>
+          <w:numId w:val="1010"/>
         </w:numPr>
         <w:pStyle w:val="Compact"/>
       </w:pPr>
@@ -557,53 +765,7 @@
         <w:t xml:space="preserve">Work on Final Project</w:t>
       </w:r>
     </w:p>
-    <w:bookmarkEnd w:id="34"/>
-    <w:bookmarkStart w:id="36" w:name="day-9"/>
-    <w:p>
-      <w:pPr>
-        <w:pStyle w:val="Heading2"/>
-      </w:pPr>
-      <w:r>
-        <w:t xml:space="preserve">Day 9</w:t>
-      </w:r>
-    </w:p>
-    <w:p>
-      <w:pPr>
-        <w:numPr>
-          <w:ilvl w:val="0"/>
-          <w:numId w:val="1010"/>
-        </w:numPr>
-        <w:pStyle w:val="Compact"/>
-      </w:pPr>
-      <w:r>
-        <w:t xml:space="preserve">Functions</w:t>
-      </w:r>
-    </w:p>
-    <w:p>
-      <w:pPr>
-        <w:numPr>
-          <w:ilvl w:val="0"/>
-          <w:numId w:val="1010"/>
-        </w:numPr>
-        <w:pStyle w:val="Compact"/>
-      </w:pPr>
-      <w:r>
-        <w:t xml:space="preserve">Good code practices</w:t>
-      </w:r>
-    </w:p>
-    <w:p>
-      <w:pPr>
-        <w:numPr>
-          <w:ilvl w:val="0"/>
-          <w:numId w:val="1010"/>
-        </w:numPr>
-        <w:pStyle w:val="Compact"/>
-      </w:pPr>
-      <w:r>
-        <w:t xml:space="preserve">Work on Final Project</w:t>
-      </w:r>
-    </w:p>
-    <w:bookmarkStart w:id="35" w:name="grading"/>
+    <w:bookmarkStart w:id="36" w:name="grading"/>
     <w:p>
       <w:pPr>
         <w:pStyle w:val="Heading3"/>
@@ -621,7 +783,7 @@
         <w:pStyle w:val="Compact"/>
       </w:pPr>
       <w:r>
-        <w:t xml:space="preserve">Attendance/Participation: 20%</w:t>
+        <w:t xml:space="preserve">Attendance/Participation: 20% (Please let the instructors know if attendance will be difficult for you.)</w:t>
       </w:r>
     </w:p>
     <w:p>
@@ -633,7 +795,7 @@
         <w:pStyle w:val="Compact"/>
       </w:pPr>
       <w:r>
-        <w:t xml:space="preserve">Nightly Homework: 3 x 15%</w:t>
+        <w:t xml:space="preserve">Homework: 3 x 15%</w:t>
       </w:r>
     </w:p>
     <w:p>
@@ -663,9 +825,9 @@
         <w:t xml:space="preserve">: 35%</w:t>
       </w:r>
     </w:p>
-    <w:bookmarkEnd w:id="35"/>
     <w:bookmarkEnd w:id="36"/>
     <w:bookmarkEnd w:id="37"/>
+    <w:bookmarkEnd w:id="38"/>
     <w:sectPr/>
   </w:body>
 </w:document>

</xml_diff>